<commit_message>
This is pointless lol
I am angre
</commit_message>
<xml_diff>
--- a/docpac27_mar10/docpac_mar10.docx
+++ b/docpac27_mar10/docpac_mar10.docx
@@ -9,6 +9,60 @@
           <w:i/>
         </w:rPr>
       </w:pPr>
+      <w:r>
+        <w:rPr>
+          <w:b/>
+          <w:i/>
+          <w:sz w:val="56"/>
+          <w:szCs w:val="56"/>
+        </w:rPr>
+        <w:softHyphen/>
+      </w:r>
+      <w:r>
+        <w:rPr>
+          <w:b/>
+          <w:i/>
+          <w:sz w:val="56"/>
+          <w:szCs w:val="56"/>
+        </w:rPr>
+        <w:softHyphen/>
+      </w:r>
+      <w:r>
+        <w:rPr>
+          <w:b/>
+          <w:i/>
+          <w:sz w:val="56"/>
+          <w:szCs w:val="56"/>
+        </w:rPr>
+        <w:softHyphen/>
+      </w:r>
+      <w:r>
+        <w:rPr>
+          <w:b/>
+          <w:i/>
+          <w:sz w:val="56"/>
+          <w:szCs w:val="56"/>
+        </w:rPr>
+        <w:softHyphen/>
+      </w:r>
+      <w:r>
+        <w:rPr>
+          <w:b/>
+          <w:i/>
+          <w:sz w:val="56"/>
+          <w:szCs w:val="56"/>
+        </w:rPr>
+        <w:softHyphen/>
+      </w:r>
+      <w:r>
+        <w:rPr>
+          <w:b/>
+          <w:i/>
+          <w:sz w:val="56"/>
+          <w:szCs w:val="56"/>
+        </w:rPr>
+        <w:softHyphen/>
+      </w:r>
       <w:r>
         <w:rPr>
           <w:b/>
@@ -327,8 +381,6 @@
             <w:r>
               <w:t>Mr. Shaw, 10:20am</w:t>
             </w:r>
-            <w:bookmarkStart w:id="0" w:name="_GoBack"/>
-            <w:bookmarkEnd w:id="0"/>
           </w:p>
           <w:p>
             <w:pPr>
@@ -1166,6 +1218,7 @@
         <w:rPr>
           <w:szCs w:val="21"/>
         </w:rPr>
+        <w:lastRenderedPageBreak/>
         <w:t>If your branch already contains commits from other students, make a new one and explain this in the Pull Request description</w:t>
       </w:r>
     </w:p>
@@ -1963,17 +2016,17 @@
                 <w:rFonts w:ascii="Consolas" w:hAnsi="Consolas"/>
                 <w:sz w:val="20"/>
               </w:rPr>
-              <w:t xml:space="preserve">0, 1, 2, or 3 according to the </w:t>
-            </w:r>
-            <w:proofErr w:type="spellStart"/>
+              <w:t>0, 1, 2, or 3 according to the answer’</w:t>
+            </w:r>
             <w:r>
               <w:rPr>
                 <w:rFonts w:ascii="Consolas" w:hAnsi="Consolas"/>
                 <w:sz w:val="20"/>
               </w:rPr>
-              <w:t>answer’d</w:t>
-            </w:r>
-            <w:proofErr w:type="spellEnd"/>
+              <w:t>s</w:t>
+            </w:r>
+            <w:bookmarkStart w:id="0" w:name="_GoBack"/>
+            <w:bookmarkEnd w:id="0"/>
             <w:r>
               <w:rPr>
                 <w:rFonts w:ascii="Consolas" w:hAnsi="Consolas"/>
@@ -2151,6 +2204,7 @@
               <w:jc w:val="right"/>
             </w:pPr>
             <w:r>
+              <w:lastRenderedPageBreak/>
               <w:t>3</w:t>
             </w:r>
           </w:p>
@@ -2524,7 +2578,6 @@
         <w:pStyle w:val="Heading1"/>
       </w:pPr>
       <w:r>
-        <w:lastRenderedPageBreak/>
         <w:t>Reflection</w:t>
       </w:r>
     </w:p>
@@ -4037,7 +4090,7 @@
             <v:imagedata r:id="rId13" o:title=""/>
             <w10:wrap type="square" anchorx="margin" anchory="margin"/>
           </v:shape>
-          <o:OLEObject Type="Embed" ProgID="PBrush" ShapeID="_x0000_s1037" DrawAspect="Content" ObjectID="_1708161579" r:id="rId14"/>
+          <o:OLEObject Type="Embed" ProgID="PBrush" ShapeID="_x0000_s1037" DrawAspect="Content" ObjectID="_1708235913" r:id="rId14"/>
         </w:object>
       </w:r>
       <w:r>
@@ -5993,28 +6046,28 @@
         <v:path o:extrusionok="f" gradientshapeok="t" o:connecttype="rect"/>
         <o:lock v:ext="edit" aspectratio="t"/>
       </v:shapetype>
-      <v:shape id="_x0000_i1026" type="#_x0000_t75" alt="Pencil Svg Png Icon Free Download (#376363 ..." style="width:691pt;height:734.05pt;visibility:visible;mso-wrap-style:square" o:bullet="t">
+      <v:shape id="_x0000_i1026" type="#_x0000_t75" alt="Pencil Svg Png Icon Free Download (#376363 ..." style="width:690.8pt;height:734.25pt;visibility:visible;mso-wrap-style:square" o:bullet="t">
         <v:imagedata r:id="rId1" o:title="Pencil Svg Png Icon Free Download (#376363 "/>
       </v:shape>
     </w:pict>
   </w:numPicBullet>
   <w:numPicBullet w:numPicBulletId="1">
     <w:pict>
-      <v:shape id="_x0000_i1027" type="#_x0000_t75" alt="Eye Icon - Free Download at Icons8" style="width:1202.5pt;height:1202.5pt;visibility:visible;mso-wrap-style:square" o:bullet="t">
+      <v:shape id="_x0000_i1027" type="#_x0000_t75" alt="Eye Icon - Free Download at Icons8" style="width:1202.6pt;height:1202.6pt;visibility:visible;mso-wrap-style:square" o:bullet="t">
         <v:imagedata r:id="rId2" o:title="Eye Icon - Free Download at Icons8"/>
       </v:shape>
     </w:pict>
   </w:numPicBullet>
   <w:numPicBullet w:numPicBulletId="2">
     <w:pict>
-      <v:shape id="_x0000_i1028" type="#_x0000_t75" alt="Download from cloud" style="width:36.45pt;height:36.45pt;visibility:visible;mso-wrap-style:square" o:bullet="t">
+      <v:shape id="_x0000_i1028" type="#_x0000_t75" alt="Download from cloud" style="width:36.3pt;height:36.3pt;visibility:visible;mso-wrap-style:square" o:bullet="t">
         <v:imagedata r:id="rId3" o:title="Download from cloud"/>
       </v:shape>
     </w:pict>
   </w:numPicBullet>
   <w:numPicBullet w:numPicBulletId="3">
     <w:pict>
-      <v:shape id="_x0000_i1029" type="#_x0000_t75" style="width:165.5pt;height:165.5pt;visibility:visible;mso-wrap-style:square" o:bullet="t">
+      <v:shape id="_x0000_i1029" type="#_x0000_t75" style="width:165.4pt;height:165.4pt;visibility:visible;mso-wrap-style:square" o:bullet="t">
         <v:imagedata r:id="rId4" o:title="6867D38F"/>
       </v:shape>
     </w:pict>
@@ -9573,6 +9626,12 @@
 </file>
 
 <file path=customXml/item1.xml><?xml version="1.0" encoding="utf-8"?>
+<p:properties xmlns:p="http://schemas.microsoft.com/office/2006/metadata/properties" xmlns:xsi="http://www.w3.org/2001/XMLSchema-instance" xmlns:pc="http://schemas.microsoft.com/office/infopath/2007/PartnerControls">
+  <documentManagement/>
+</p:properties>
+</file>
+
+<file path=customXml/item2.xml><?xml version="1.0" encoding="utf-8"?>
 <ct:contentTypeSchema xmlns:ct="http://schemas.microsoft.com/office/2006/metadata/contentType" xmlns:ma="http://schemas.microsoft.com/office/2006/metadata/properties/metaAttributes" ct:_="" ma:_="" ma:contentTypeName="Document" ma:contentTypeID="0x010100ABA223F759147049B9D8A25DED07DD24" ma:contentTypeVersion="14" ma:contentTypeDescription="Create a new document." ma:contentTypeScope="" ma:versionID="754cccfe17833f4d06e0267dc9c12ab7">
   <xsd:schema xmlns:xsd="http://www.w3.org/2001/XMLSchema" xmlns:xs="http://www.w3.org/2001/XMLSchema" xmlns:p="http://schemas.microsoft.com/office/2006/metadata/properties" xmlns:ns3="cc9255bc-4d99-4f42-bba5-857cbcc6e725" xmlns:ns4="fc2bff61-6a31-4c51-9f32-b9bba46405e5" targetNamespace="http://schemas.microsoft.com/office/2006/metadata/properties" ma:root="true" ma:fieldsID="e32414dc8724dfdc561355c14801bc84" ns3:_="" ns4:_="">
     <xsd:import namespace="cc9255bc-4d99-4f42-bba5-857cbcc6e725"/>
@@ -9801,12 +9860,6 @@
 </ct:contentTypeSchema>
 </file>
 
-<file path=customXml/item2.xml><?xml version="1.0" encoding="utf-8"?>
-<p:properties xmlns:p="http://schemas.microsoft.com/office/2006/metadata/properties" xmlns:xsi="http://www.w3.org/2001/XMLSchema-instance" xmlns:pc="http://schemas.microsoft.com/office/infopath/2007/PartnerControls">
-  <documentManagement/>
-</p:properties>
-</file>
-
 <file path=customXml/item3.xml><?xml version="1.0" encoding="utf-8"?>
 <?mso-contentType ?>
 <FormTemplates xmlns="http://schemas.microsoft.com/sharepoint/v3/contenttype/forms">
@@ -9821,6 +9874,23 @@
 </file>
 
 <file path=customXml/itemProps1.xml><?xml version="1.0" encoding="utf-8"?>
+<ds:datastoreItem xmlns:ds="http://schemas.openxmlformats.org/officeDocument/2006/customXml" ds:itemID="{1A5F5AF1-B05B-4704-B970-F66948F444EC}">
+  <ds:schemaRefs>
+    <ds:schemaRef ds:uri="http://purl.org/dc/terms/"/>
+    <ds:schemaRef ds:uri="http://schemas.microsoft.com/office/infopath/2007/PartnerControls"/>
+    <ds:schemaRef ds:uri="fc2bff61-6a31-4c51-9f32-b9bba46405e5"/>
+    <ds:schemaRef ds:uri="http://schemas.openxmlformats.org/package/2006/metadata/core-properties"/>
+    <ds:schemaRef ds:uri="http://purl.org/dc/dcmitype/"/>
+    <ds:schemaRef ds:uri="http://purl.org/dc/elements/1.1/"/>
+    <ds:schemaRef ds:uri="cc9255bc-4d99-4f42-bba5-857cbcc6e725"/>
+    <ds:schemaRef ds:uri="http://schemas.microsoft.com/office/2006/documentManagement/types"/>
+    <ds:schemaRef ds:uri="http://schemas.microsoft.com/office/2006/metadata/properties"/>
+    <ds:schemaRef ds:uri="http://www.w3.org/XML/1998/namespace"/>
+  </ds:schemaRefs>
+</ds:datastoreItem>
+</file>
+
+<file path=customXml/itemProps2.xml><?xml version="1.0" encoding="utf-8"?>
 <ds:datastoreItem xmlns:ds="http://schemas.openxmlformats.org/officeDocument/2006/customXml" ds:itemID="{DDA83A75-2CCD-4D1B-9315-5B4B38A21415}">
   <ds:schemaRefs>
     <ds:schemaRef ds:uri="http://schemas.microsoft.com/office/2006/metadata/contentType"/>
@@ -9839,23 +9909,6 @@
 </ds:datastoreItem>
 </file>
 
-<file path=customXml/itemProps2.xml><?xml version="1.0" encoding="utf-8"?>
-<ds:datastoreItem xmlns:ds="http://schemas.openxmlformats.org/officeDocument/2006/customXml" ds:itemID="{1A5F5AF1-B05B-4704-B970-F66948F444EC}">
-  <ds:schemaRefs>
-    <ds:schemaRef ds:uri="http://purl.org/dc/terms/"/>
-    <ds:schemaRef ds:uri="http://www.w3.org/XML/1998/namespace"/>
-    <ds:schemaRef ds:uri="cc9255bc-4d99-4f42-bba5-857cbcc6e725"/>
-    <ds:schemaRef ds:uri="http://schemas.microsoft.com/office/2006/metadata/properties"/>
-    <ds:schemaRef ds:uri="http://schemas.microsoft.com/office/2006/documentManagement/types"/>
-    <ds:schemaRef ds:uri="http://schemas.openxmlformats.org/package/2006/metadata/core-properties"/>
-    <ds:schemaRef ds:uri="http://schemas.microsoft.com/office/infopath/2007/PartnerControls"/>
-    <ds:schemaRef ds:uri="fc2bff61-6a31-4c51-9f32-b9bba46405e5"/>
-    <ds:schemaRef ds:uri="http://purl.org/dc/dcmitype/"/>
-    <ds:schemaRef ds:uri="http://purl.org/dc/elements/1.1/"/>
-  </ds:schemaRefs>
-</ds:datastoreItem>
-</file>
-
 <file path=customXml/itemProps3.xml><?xml version="1.0" encoding="utf-8"?>
 <ds:datastoreItem xmlns:ds="http://schemas.openxmlformats.org/officeDocument/2006/customXml" ds:itemID="{7BFD71E4-33D5-445D-9CFC-21F1C7989C0E}">
   <ds:schemaRefs>
@@ -9865,7 +9918,7 @@
 </file>
 
 <file path=customXml/itemProps4.xml><?xml version="1.0" encoding="utf-8"?>
-<ds:datastoreItem xmlns:ds="http://schemas.openxmlformats.org/officeDocument/2006/customXml" ds:itemID="{209095E6-E76D-4DE1-AD4D-EAF63A748224}">
+<ds:datastoreItem xmlns:ds="http://schemas.openxmlformats.org/officeDocument/2006/customXml" ds:itemID="{28B6E001-2A8B-4413-9A6D-E33407ACE884}">
   <ds:schemaRefs>
     <ds:schemaRef ds:uri="http://schemas.openxmlformats.org/officeDocument/2006/bibliography"/>
   </ds:schemaRefs>

</xml_diff>